<commit_message>
committing all files from internship
</commit_message>
<xml_diff>
--- a/To do/report plan.docx
+++ b/To do/report plan.docx
@@ -1,6 +1,6 @@
 
 <file path=word/document.xml><?xml version="1.0" encoding="utf-8"?>
-<w:document xmlns:wpc="http://schemas.microsoft.com/office/word/2010/wordprocessingCanvas" xmlns:cx="http://schemas.microsoft.com/office/drawing/2014/chartex" xmlns:cx1="http://schemas.microsoft.com/office/drawing/2015/9/8/chartex" xmlns:mc="http://schemas.openxmlformats.org/markup-compatibility/2006" xmlns:o="urn:schemas-microsoft-com:office:office" xmlns:r="http://schemas.openxmlformats.org/officeDocument/2006/relationships" xmlns:m="http://schemas.openxmlformats.org/officeDocument/2006/math" xmlns:v="urn:schemas-microsoft-com:vml" xmlns:wp14="http://schemas.microsoft.com/office/word/2010/wordprocessingDrawing" xmlns:wp="http://schemas.openxmlformats.org/drawingml/2006/wordprocessingDrawing" xmlns:w10="urn:schemas-microsoft-com:office:word" xmlns:w="http://schemas.openxmlformats.org/wordprocessingml/2006/main" xmlns:w14="http://schemas.microsoft.com/office/word/2010/wordml" xmlns:w15="http://schemas.microsoft.com/office/word/2012/wordml" xmlns:w16se="http://schemas.microsoft.com/office/word/2015/wordml/symex" xmlns:wpg="http://schemas.microsoft.com/office/word/2010/wordprocessingGroup" xmlns:wpi="http://schemas.microsoft.com/office/word/2010/wordprocessingInk" xmlns:wne="http://schemas.microsoft.com/office/word/2006/wordml" xmlns:wps="http://schemas.microsoft.com/office/word/2010/wordprocessingShape" mc:Ignorable="w14 w15 w16se wp14">
+<w:document xmlns:wpc="http://schemas.microsoft.com/office/word/2010/wordprocessingCanvas" xmlns:cx="http://schemas.microsoft.com/office/drawing/2014/chartex" xmlns:mc="http://schemas.openxmlformats.org/markup-compatibility/2006" xmlns:o="urn:schemas-microsoft-com:office:office" xmlns:r="http://schemas.openxmlformats.org/officeDocument/2006/relationships" xmlns:m="http://schemas.openxmlformats.org/officeDocument/2006/math" xmlns:v="urn:schemas-microsoft-com:vml" xmlns:wp14="http://schemas.microsoft.com/office/word/2010/wordprocessingDrawing" xmlns:wp="http://schemas.openxmlformats.org/drawingml/2006/wordprocessingDrawing" xmlns:w10="urn:schemas-microsoft-com:office:word" xmlns:w="http://schemas.openxmlformats.org/wordprocessingml/2006/main" xmlns:w14="http://schemas.microsoft.com/office/word/2010/wordml" xmlns:w15="http://schemas.microsoft.com/office/word/2012/wordml" xmlns:w16se="http://schemas.microsoft.com/office/word/2015/wordml/symex" xmlns:wpg="http://schemas.microsoft.com/office/word/2010/wordprocessingGroup" xmlns:wpi="http://schemas.microsoft.com/office/word/2010/wordprocessingInk" xmlns:wne="http://schemas.microsoft.com/office/word/2006/wordml" xmlns:wps="http://schemas.microsoft.com/office/word/2010/wordprocessingShape" mc:Ignorable="w14 w15 w16se wp14">
   <w:body>
     <w:p>
       <w:pPr>
@@ -53,7 +53,15 @@
         <w:t>B</w:t>
       </w:r>
       <w:r>
-        <w:t xml:space="preserve">ut maybe because some of the inputs in the UIBuilder class which generate the query criteria window are what needs to be added so we need to override the menu of the </w:t>
+        <w:t xml:space="preserve">ut maybe because some of the inputs in the </w:t>
+      </w:r>
+      <w:proofErr w:type="spellStart"/>
+      <w:r>
+        <w:t>UIBuilder</w:t>
+      </w:r>
+      <w:proofErr w:type="spellEnd"/>
+      <w:r>
+        <w:t xml:space="preserve"> class which generate the query criteria window are what needs to be added so we need to override the menu of the </w:t>
       </w:r>
       <w:r>
         <w:t>credit and collections module</w:t>
@@ -95,8 +103,13 @@
     <w:p/>
     <w:p/>
     <w:p>
-      <w:r>
-        <w:t>UIBuilder class</w:t>
+      <w:proofErr w:type="spellStart"/>
+      <w:r>
+        <w:t>UIBuilder</w:t>
+      </w:r>
+      <w:proofErr w:type="spellEnd"/>
+      <w:r>
+        <w:t xml:space="preserve"> class</w:t>
       </w:r>
     </w:p>
     <w:p>
@@ -146,8 +159,13 @@
         <w:t xml:space="preserve"> (a date field under the table that is used by the transactions form</w:t>
       </w:r>
       <w:r>
-        <w:t xml:space="preserve"> TransDate</w:t>
-      </w:r>
+        <w:t xml:space="preserve"> </w:t>
+      </w:r>
+      <w:proofErr w:type="spellStart"/>
+      <w:r>
+        <w:t>TransDate</w:t>
+      </w:r>
+      <w:proofErr w:type="spellEnd"/>
       <w:r>
         <w:t>)</w:t>
       </w:r>
@@ -173,7 +191,21 @@
         <w:rPr>
           <w:b/>
         </w:rPr>
-        <w:t xml:space="preserve"> (CustVendReportName)</w:t>
+        <w:t xml:space="preserve"> (</w:t>
+      </w:r>
+      <w:proofErr w:type="spellStart"/>
+      <w:r>
+        <w:rPr>
+          <w:b/>
+        </w:rPr>
+        <w:t>CustVendReportName</w:t>
+      </w:r>
+      <w:proofErr w:type="spellEnd"/>
+      <w:r>
+        <w:rPr>
+          <w:b/>
+        </w:rPr>
+        <w:t>)</w:t>
       </w:r>
     </w:p>
     <w:p>
@@ -346,223 +378,264 @@
       <w:r>
         <w:t xml:space="preserve"> (</w:t>
       </w:r>
+      <w:proofErr w:type="spellStart"/>
       <w:r>
         <w:t>CustAc</w:t>
+      </w:r>
+      <w:r>
+        <w:t>count</w:t>
+      </w:r>
+      <w:proofErr w:type="spellEnd"/>
+      <w:r>
+        <w:t>)</w:t>
+      </w:r>
+    </w:p>
+    <w:p>
+      <w:pPr>
+        <w:pStyle w:val="ListParagraph"/>
+        <w:numPr>
+          <w:ilvl w:val="0"/>
+          <w:numId w:val="3"/>
+        </w:numPr>
+        <w:rPr>
+          <w:b/>
+        </w:rPr>
+      </w:pPr>
+      <w:r>
+        <w:rPr>
+          <w:b/>
+        </w:rPr>
+        <w:t>building complex</w:t>
+      </w:r>
+    </w:p>
+    <w:p>
+      <w:pPr>
+        <w:pStyle w:val="ListParagraph"/>
+        <w:numPr>
+          <w:ilvl w:val="0"/>
+          <w:numId w:val="3"/>
+        </w:numPr>
+        <w:rPr>
+          <w:b/>
+        </w:rPr>
+      </w:pPr>
+      <w:r>
+        <w:rPr>
+          <w:b/>
+        </w:rPr>
+        <w:t>property</w:t>
+      </w:r>
+    </w:p>
+    <w:p>
+      <w:pPr>
+        <w:pStyle w:val="ListParagraph"/>
+        <w:numPr>
+          <w:ilvl w:val="0"/>
+          <w:numId w:val="3"/>
+        </w:numPr>
+        <w:rPr>
+          <w:b/>
+        </w:rPr>
+      </w:pPr>
+      <w:r>
+        <w:rPr>
+          <w:b/>
+        </w:rPr>
+        <w:t>contract id</w:t>
+      </w:r>
+    </w:p>
+    <w:p>
+      <w:pPr>
+        <w:pStyle w:val="ListParagraph"/>
+        <w:numPr>
+          <w:ilvl w:val="0"/>
+          <w:numId w:val="3"/>
+        </w:numPr>
+        <w:rPr>
+          <w:b/>
+        </w:rPr>
+      </w:pPr>
+      <w:r>
+        <w:rPr>
+          <w:b/>
+        </w:rPr>
+        <w:t>contract status/contract sub status</w:t>
+      </w:r>
+    </w:p>
+    <w:p>
+      <w:pPr>
+        <w:pStyle w:val="ListParagraph"/>
+        <w:numPr>
+          <w:ilvl w:val="0"/>
+          <w:numId w:val="3"/>
+        </w:numPr>
+        <w:rPr>
+          <w:b/>
+        </w:rPr>
+      </w:pPr>
+      <w:r>
+        <w:rPr>
+          <w:b/>
+        </w:rPr>
+        <w:t>contract category</w:t>
+      </w:r>
+    </w:p>
+    <w:p>
+      <w:pPr>
+        <w:pStyle w:val="ListParagraph"/>
+        <w:numPr>
+          <w:ilvl w:val="0"/>
+          <w:numId w:val="3"/>
+        </w:numPr>
+        <w:rPr>
+          <w:b/>
+        </w:rPr>
+      </w:pPr>
+      <w:r>
+        <w:rPr>
+          <w:b/>
+        </w:rPr>
+        <w:t>include non-</w:t>
+      </w:r>
+      <w:proofErr w:type="spellStart"/>
+      <w:r>
+        <w:rPr>
+          <w:b/>
+        </w:rPr>
+        <w:t>tcp</w:t>
+      </w:r>
+      <w:proofErr w:type="spellEnd"/>
+    </w:p>
+    <w:p>
+      <w:pPr>
+        <w:pStyle w:val="ListParagraph"/>
+        <w:numPr>
+          <w:ilvl w:val="0"/>
+          <w:numId w:val="1"/>
+        </w:numPr>
+      </w:pPr>
+      <w:r>
+        <w:t>run in the background</w:t>
+      </w:r>
+    </w:p>
+    <w:p>
+      <w:pPr>
+        <w:pStyle w:val="ListParagraph"/>
+        <w:numPr>
+          <w:ilvl w:val="0"/>
+          <w:numId w:val="4"/>
+        </w:numPr>
+      </w:pPr>
+      <w:r>
+        <w:t>batch processing</w:t>
+      </w:r>
+    </w:p>
+    <w:p>
+      <w:pPr>
+        <w:pStyle w:val="ListParagraph"/>
+        <w:numPr>
+          <w:ilvl w:val="0"/>
+          <w:numId w:val="4"/>
+        </w:numPr>
+      </w:pPr>
+      <w:r>
+        <w:t>task description</w:t>
+      </w:r>
+    </w:p>
+    <w:p>
+      <w:pPr>
+        <w:pStyle w:val="ListParagraph"/>
+        <w:numPr>
+          <w:ilvl w:val="0"/>
+          <w:numId w:val="4"/>
+        </w:numPr>
+      </w:pPr>
+      <w:r>
+        <w:t>batch group</w:t>
+      </w:r>
+    </w:p>
+    <w:p>
+      <w:pPr>
+        <w:pStyle w:val="ListParagraph"/>
+        <w:numPr>
+          <w:ilvl w:val="0"/>
+          <w:numId w:val="4"/>
+        </w:numPr>
+      </w:pPr>
+      <w:r>
+        <w:t>private</w:t>
+      </w:r>
+    </w:p>
+    <w:p>
+      <w:pPr>
+        <w:pStyle w:val="ListParagraph"/>
+        <w:numPr>
+          <w:ilvl w:val="0"/>
+          <w:numId w:val="4"/>
+        </w:numPr>
+      </w:pPr>
+      <w:r>
+        <w:t>critical job</w:t>
+      </w:r>
+    </w:p>
+    <w:p>
+      <w:pPr>
+        <w:pStyle w:val="ListParagraph"/>
+        <w:numPr>
+          <w:ilvl w:val="0"/>
+          <w:numId w:val="4"/>
+        </w:numPr>
+      </w:pPr>
+      <w:r>
+        <w:lastRenderedPageBreak/>
+        <w:t>monitoring category</w:t>
+      </w:r>
+    </w:p>
+    <w:p/>
+    <w:p>
+      <w:r>
+        <w:t>Controller class</w:t>
+      </w:r>
+    </w:p>
+    <w:p>
+      <w:r>
+        <w:t>Data provider class</w:t>
+      </w:r>
+      <w:r>
+        <w:t xml:space="preserve"> (is depended on by the report design so the design can use the data provided by the DP class, question is are there any data in the report that is custom or added</w:t>
+      </w:r>
+      <w:proofErr w:type="gramStart"/>
+      <w:r>
+        <w:t>?</w:t>
+      </w:r>
+      <w:r>
+        <w:t xml:space="preserve"> </w:t>
+      </w:r>
+      <w:proofErr w:type="gramEnd"/>
+      <w:r>
+        <w:t xml:space="preserve">If so then we need to create an extension of </w:t>
+      </w:r>
+      <w:proofErr w:type="gramStart"/>
+      <w:r>
+        <w:t xml:space="preserve">the </w:t>
+      </w:r>
+      <w:r>
+        <w:t>)</w:t>
+      </w:r>
+      <w:proofErr w:type="gramEnd"/>
+    </w:p>
+    <w:p>
+      <w:r>
+        <w:t xml:space="preserve">Sort the table records in ascending order based on the Customer Name </w:t>
+      </w:r>
+    </w:p>
+    <w:p/>
+    <w:p>
+      <w:r>
+        <w:t>What already exists is the report and the report design, the table its DP classes dataset depends on, its controller, contract, and UI builder class</w:t>
       </w:r>
       <w:bookmarkStart w:id="0" w:name="_GoBack"/>
       <w:bookmarkEnd w:id="0"/>
-      <w:r>
-        <w:t>count)</w:t>
-      </w:r>
-    </w:p>
-    <w:p>
-      <w:pPr>
-        <w:pStyle w:val="ListParagraph"/>
-        <w:numPr>
-          <w:ilvl w:val="0"/>
-          <w:numId w:val="3"/>
-        </w:numPr>
-        <w:rPr>
-          <w:b/>
-        </w:rPr>
-      </w:pPr>
-      <w:r>
-        <w:rPr>
-          <w:b/>
-        </w:rPr>
-        <w:t>building complex</w:t>
-      </w:r>
-    </w:p>
-    <w:p>
-      <w:pPr>
-        <w:pStyle w:val="ListParagraph"/>
-        <w:numPr>
-          <w:ilvl w:val="0"/>
-          <w:numId w:val="3"/>
-        </w:numPr>
-        <w:rPr>
-          <w:b/>
-        </w:rPr>
-      </w:pPr>
-      <w:r>
-        <w:rPr>
-          <w:b/>
-        </w:rPr>
-        <w:t>property</w:t>
-      </w:r>
-    </w:p>
-    <w:p>
-      <w:pPr>
-        <w:pStyle w:val="ListParagraph"/>
-        <w:numPr>
-          <w:ilvl w:val="0"/>
-          <w:numId w:val="3"/>
-        </w:numPr>
-        <w:rPr>
-          <w:b/>
-        </w:rPr>
-      </w:pPr>
-      <w:r>
-        <w:rPr>
-          <w:b/>
-        </w:rPr>
-        <w:t>contract id</w:t>
-      </w:r>
-    </w:p>
-    <w:p>
-      <w:pPr>
-        <w:pStyle w:val="ListParagraph"/>
-        <w:numPr>
-          <w:ilvl w:val="0"/>
-          <w:numId w:val="3"/>
-        </w:numPr>
-        <w:rPr>
-          <w:b/>
-        </w:rPr>
-      </w:pPr>
-      <w:r>
-        <w:rPr>
-          <w:b/>
-        </w:rPr>
-        <w:t>contract status/contract sub status</w:t>
-      </w:r>
-    </w:p>
-    <w:p>
-      <w:pPr>
-        <w:pStyle w:val="ListParagraph"/>
-        <w:numPr>
-          <w:ilvl w:val="0"/>
-          <w:numId w:val="3"/>
-        </w:numPr>
-        <w:rPr>
-          <w:b/>
-        </w:rPr>
-      </w:pPr>
-      <w:r>
-        <w:rPr>
-          <w:b/>
-        </w:rPr>
-        <w:t>contract category</w:t>
-      </w:r>
-    </w:p>
-    <w:p>
-      <w:pPr>
-        <w:pStyle w:val="ListParagraph"/>
-        <w:numPr>
-          <w:ilvl w:val="0"/>
-          <w:numId w:val="3"/>
-        </w:numPr>
-        <w:rPr>
-          <w:b/>
-        </w:rPr>
-      </w:pPr>
-      <w:r>
-        <w:rPr>
-          <w:b/>
-        </w:rPr>
-        <w:t>include non-tcp</w:t>
-      </w:r>
-    </w:p>
-    <w:p>
-      <w:pPr>
-        <w:pStyle w:val="ListParagraph"/>
-        <w:numPr>
-          <w:ilvl w:val="0"/>
-          <w:numId w:val="1"/>
-        </w:numPr>
-      </w:pPr>
-      <w:r>
-        <w:t>run in the background</w:t>
-      </w:r>
-    </w:p>
-    <w:p>
-      <w:pPr>
-        <w:pStyle w:val="ListParagraph"/>
-        <w:numPr>
-          <w:ilvl w:val="0"/>
-          <w:numId w:val="4"/>
-        </w:numPr>
-      </w:pPr>
-      <w:r>
-        <w:t>batch processing</w:t>
-      </w:r>
-    </w:p>
-    <w:p>
-      <w:pPr>
-        <w:pStyle w:val="ListParagraph"/>
-        <w:numPr>
-          <w:ilvl w:val="0"/>
-          <w:numId w:val="4"/>
-        </w:numPr>
-      </w:pPr>
-      <w:r>
-        <w:t>task description</w:t>
-      </w:r>
-    </w:p>
-    <w:p>
-      <w:pPr>
-        <w:pStyle w:val="ListParagraph"/>
-        <w:numPr>
-          <w:ilvl w:val="0"/>
-          <w:numId w:val="4"/>
-        </w:numPr>
-      </w:pPr>
-      <w:r>
-        <w:t>batch group</w:t>
-      </w:r>
-    </w:p>
-    <w:p>
-      <w:pPr>
-        <w:pStyle w:val="ListParagraph"/>
-        <w:numPr>
-          <w:ilvl w:val="0"/>
-          <w:numId w:val="4"/>
-        </w:numPr>
-      </w:pPr>
-      <w:r>
-        <w:t>private</w:t>
-      </w:r>
-    </w:p>
-    <w:p>
-      <w:pPr>
-        <w:pStyle w:val="ListParagraph"/>
-        <w:numPr>
-          <w:ilvl w:val="0"/>
-          <w:numId w:val="4"/>
-        </w:numPr>
-      </w:pPr>
-      <w:r>
-        <w:t>critical job</w:t>
-      </w:r>
-    </w:p>
-    <w:p>
-      <w:pPr>
-        <w:pStyle w:val="ListParagraph"/>
-        <w:numPr>
-          <w:ilvl w:val="0"/>
-          <w:numId w:val="4"/>
-        </w:numPr>
-      </w:pPr>
-      <w:r>
-        <w:lastRenderedPageBreak/>
-        <w:t>monitoring category</w:t>
-      </w:r>
-    </w:p>
-    <w:p/>
-    <w:p>
-      <w:r>
-        <w:t>Controller class</w:t>
-      </w:r>
-    </w:p>
-    <w:p>
-      <w:r>
-        <w:t>Data provider class</w:t>
-      </w:r>
-    </w:p>
-    <w:p>
-      <w:r>
-        <w:t xml:space="preserve">Sort the table records in ascending order based on the Customer Name </w:t>
-      </w:r>
     </w:p>
     <w:p/>
     <w:p>
@@ -709,7 +782,7 @@
 </file>
 
 <file path=word/numbering.xml><?xml version="1.0" encoding="utf-8"?>
-<w:numbering xmlns:wpc="http://schemas.microsoft.com/office/word/2010/wordprocessingCanvas" xmlns:cx="http://schemas.microsoft.com/office/drawing/2014/chartex" xmlns:cx1="http://schemas.microsoft.com/office/drawing/2015/9/8/chartex" xmlns:mc="http://schemas.openxmlformats.org/markup-compatibility/2006" xmlns:o="urn:schemas-microsoft-com:office:office" xmlns:r="http://schemas.openxmlformats.org/officeDocument/2006/relationships" xmlns:m="http://schemas.openxmlformats.org/officeDocument/2006/math" xmlns:v="urn:schemas-microsoft-com:vml" xmlns:wp14="http://schemas.microsoft.com/office/word/2010/wordprocessingDrawing" xmlns:wp="http://schemas.openxmlformats.org/drawingml/2006/wordprocessingDrawing" xmlns:w10="urn:schemas-microsoft-com:office:word" xmlns:w="http://schemas.openxmlformats.org/wordprocessingml/2006/main" xmlns:w14="http://schemas.microsoft.com/office/word/2010/wordml" xmlns:w15="http://schemas.microsoft.com/office/word/2012/wordml" xmlns:w16se="http://schemas.microsoft.com/office/word/2015/wordml/symex" xmlns:wpg="http://schemas.microsoft.com/office/word/2010/wordprocessingGroup" xmlns:wpi="http://schemas.microsoft.com/office/word/2010/wordprocessingInk" xmlns:wne="http://schemas.microsoft.com/office/word/2006/wordml" xmlns:wps="http://schemas.microsoft.com/office/word/2010/wordprocessingShape" mc:Ignorable="w14 w15 w16se wp14">
+<w:numbering xmlns:wpc="http://schemas.microsoft.com/office/word/2010/wordprocessingCanvas" xmlns:cx="http://schemas.microsoft.com/office/drawing/2014/chartex" xmlns:mc="http://schemas.openxmlformats.org/markup-compatibility/2006" xmlns:o="urn:schemas-microsoft-com:office:office" xmlns:r="http://schemas.openxmlformats.org/officeDocument/2006/relationships" xmlns:m="http://schemas.openxmlformats.org/officeDocument/2006/math" xmlns:v="urn:schemas-microsoft-com:vml" xmlns:wp14="http://schemas.microsoft.com/office/word/2010/wordprocessingDrawing" xmlns:wp="http://schemas.openxmlformats.org/drawingml/2006/wordprocessingDrawing" xmlns:w10="urn:schemas-microsoft-com:office:word" xmlns:w="http://schemas.openxmlformats.org/wordprocessingml/2006/main" xmlns:w14="http://schemas.microsoft.com/office/word/2010/wordml" xmlns:w15="http://schemas.microsoft.com/office/word/2012/wordml" xmlns:w16se="http://schemas.microsoft.com/office/word/2015/wordml/symex" xmlns:wpg="http://schemas.microsoft.com/office/word/2010/wordprocessingGroup" xmlns:wpi="http://schemas.microsoft.com/office/word/2010/wordprocessingInk" xmlns:wne="http://schemas.microsoft.com/office/word/2006/wordml" xmlns:wps="http://schemas.microsoft.com/office/word/2010/wordprocessingShape" mc:Ignorable="w14 w15 w16se wp14">
   <w:abstractNum w:abstractNumId="0" w15:restartNumberingAfterBreak="0">
     <w:nsid w:val="184D7F6F"/>
     <w:multiLevelType w:val="hybridMultilevel"/>

</xml_diff>